<commit_message>
Agregar Cta cobro de Javi para cuadre de declaracion de renta
</commit_message>
<xml_diff>
--- a/documentos/Contrato y Cuentas de Cobro/Cuenta de cobro 50% Anticipo Aldebaran WEB 2023 JAvier.docx
+++ b/documentos/Contrato y Cuentas de Cobro/Cuenta de cobro 50% Anticipo Aldebaran WEB 2023 JAvier.docx
@@ -239,526 +239,606 @@
         </w:rPr>
         <w:t>JAVIER LINARES GARCIA</w:t>
       </w:r>
+    </w:p>
+    <w:p>
+      <w:pPr>
+        <w:jc w:val="center"/>
+        <w:rPr>
+          <w:rFonts w:ascii="Arial" w:hAnsi="Arial" w:cs="Arial"/>
+          <w:sz w:val="28"/>
+          <w:szCs w:val="28"/>
+        </w:rPr>
+      </w:pPr>
+      <w:r>
+        <w:rPr>
+          <w:rFonts w:ascii="Arial" w:hAnsi="Arial" w:cs="Arial"/>
+          <w:sz w:val="28"/>
+          <w:szCs w:val="28"/>
+        </w:rPr>
+        <w:t xml:space="preserve">C.C. </w:t>
+      </w:r>
+      <w:r>
+        <w:rPr>
+          <w:rFonts w:ascii="Arial" w:hAnsi="Arial" w:cs="Arial"/>
+          <w:sz w:val="28"/>
+          <w:szCs w:val="28"/>
+        </w:rPr>
+        <w:t>79</w:t>
+      </w:r>
+      <w:r>
+        <w:rPr>
+          <w:rFonts w:ascii="Arial" w:hAnsi="Arial" w:cs="Arial"/>
+          <w:sz w:val="28"/>
+          <w:szCs w:val="28"/>
+        </w:rPr>
+        <w:t>.</w:t>
+      </w:r>
+      <w:r>
+        <w:rPr>
+          <w:rFonts w:ascii="Arial" w:hAnsi="Arial" w:cs="Arial"/>
+          <w:sz w:val="28"/>
+          <w:szCs w:val="28"/>
+        </w:rPr>
+        <w:t>872</w:t>
+      </w:r>
+      <w:r>
+        <w:rPr>
+          <w:rFonts w:ascii="Arial" w:hAnsi="Arial" w:cs="Arial"/>
+          <w:sz w:val="28"/>
+          <w:szCs w:val="28"/>
+        </w:rPr>
+        <w:t>.</w:t>
+      </w:r>
+      <w:r>
+        <w:rPr>
+          <w:rFonts w:ascii="Arial" w:hAnsi="Arial" w:cs="Arial"/>
+          <w:sz w:val="28"/>
+          <w:szCs w:val="28"/>
+        </w:rPr>
+        <w:t xml:space="preserve">389 </w:t>
+      </w:r>
+      <w:r>
+        <w:rPr>
+          <w:rFonts w:ascii="Arial" w:hAnsi="Arial" w:cs="Arial"/>
+          <w:sz w:val="28"/>
+          <w:szCs w:val="28"/>
+        </w:rPr>
+        <w:t xml:space="preserve">de </w:t>
+      </w:r>
+      <w:r>
+        <w:rPr>
+          <w:rFonts w:ascii="Arial" w:hAnsi="Arial" w:cs="Arial"/>
+          <w:sz w:val="28"/>
+          <w:szCs w:val="28"/>
+        </w:rPr>
+        <w:t>Bogotá</w:t>
+      </w:r>
+    </w:p>
+    <w:p>
+      <w:pPr>
+        <w:jc w:val="center"/>
+        <w:rPr>
+          <w:rFonts w:ascii="Arial" w:hAnsi="Arial" w:cs="Arial"/>
+          <w:sz w:val="28"/>
+          <w:szCs w:val="28"/>
+        </w:rPr>
+      </w:pPr>
+    </w:p>
+    <w:p>
+      <w:pPr>
+        <w:jc w:val="center"/>
+        <w:rPr>
+          <w:rFonts w:ascii="Arial" w:hAnsi="Arial" w:cs="Arial"/>
+          <w:sz w:val="28"/>
+          <w:szCs w:val="28"/>
+        </w:rPr>
+      </w:pPr>
+    </w:p>
+    <w:p>
+      <w:pPr>
+        <w:jc w:val="both"/>
+        <w:rPr>
+          <w:rFonts w:ascii="Arial" w:hAnsi="Arial" w:cs="Arial"/>
+          <w:sz w:val="28"/>
+          <w:szCs w:val="28"/>
+        </w:rPr>
+      </w:pPr>
+      <w:r>
+        <w:rPr>
+          <w:rFonts w:ascii="Arial" w:hAnsi="Arial" w:cs="Arial"/>
+          <w:sz w:val="28"/>
+          <w:szCs w:val="28"/>
+        </w:rPr>
+        <w:t>La suma de:</w:t>
+      </w:r>
+      <w:r>
+        <w:rPr>
+          <w:rFonts w:ascii="Arial" w:hAnsi="Arial" w:cs="Arial"/>
+          <w:sz w:val="28"/>
+          <w:szCs w:val="28"/>
+        </w:rPr>
+        <w:t xml:space="preserve"> </w:t>
+      </w:r>
+      <w:r>
+        <w:rPr>
+          <w:rFonts w:ascii="Arial" w:hAnsi="Arial" w:cs="Arial"/>
+          <w:sz w:val="28"/>
+          <w:szCs w:val="28"/>
+        </w:rPr>
+        <w:t xml:space="preserve">CATORCE </w:t>
+      </w:r>
+      <w:r>
+        <w:rPr>
+          <w:rFonts w:ascii="Arial" w:hAnsi="Arial" w:cs="Arial"/>
+          <w:sz w:val="28"/>
+          <w:szCs w:val="28"/>
+        </w:rPr>
+        <w:t xml:space="preserve">MILLONES DE </w:t>
+      </w:r>
+      <w:r>
+        <w:rPr>
+          <w:rFonts w:ascii="Arial" w:hAnsi="Arial" w:cs="Arial"/>
+          <w:sz w:val="28"/>
+          <w:szCs w:val="28"/>
+        </w:rPr>
+        <w:t>PESOS</w:t>
+      </w:r>
+      <w:r>
+        <w:rPr>
+          <w:rFonts w:ascii="Arial" w:hAnsi="Arial" w:cs="Arial"/>
+          <w:sz w:val="28"/>
+          <w:szCs w:val="28"/>
+        </w:rPr>
+        <w:t xml:space="preserve"> </w:t>
+      </w:r>
+      <w:r>
+        <w:rPr>
+          <w:rFonts w:ascii="Arial" w:hAnsi="Arial" w:cs="Arial"/>
+          <w:sz w:val="28"/>
+          <w:szCs w:val="28"/>
+        </w:rPr>
+        <w:t>(</w:t>
+      </w:r>
+      <w:r>
+        <w:rPr>
+          <w:rFonts w:ascii="Arial" w:hAnsi="Arial" w:cs="Arial"/>
+          <w:sz w:val="28"/>
+          <w:szCs w:val="28"/>
+        </w:rPr>
+        <w:t>$</w:t>
+      </w:r>
+      <w:r>
+        <w:rPr>
+          <w:rFonts w:ascii="Arial" w:hAnsi="Arial" w:cs="Arial"/>
+          <w:sz w:val="28"/>
+          <w:szCs w:val="28"/>
+        </w:rPr>
+        <w:t>14</w:t>
+      </w:r>
+      <w:r>
+        <w:rPr>
+          <w:rFonts w:ascii="Arial" w:hAnsi="Arial" w:cs="Arial"/>
+          <w:sz w:val="28"/>
+          <w:szCs w:val="28"/>
+        </w:rPr>
+        <w:t>.</w:t>
+      </w:r>
+      <w:r>
+        <w:rPr>
+          <w:rFonts w:ascii="Arial" w:hAnsi="Arial" w:cs="Arial"/>
+          <w:sz w:val="28"/>
+          <w:szCs w:val="28"/>
+        </w:rPr>
+        <w:t>0</w:t>
+      </w:r>
+      <w:r>
+        <w:rPr>
+          <w:rFonts w:ascii="Arial" w:hAnsi="Arial" w:cs="Arial"/>
+          <w:sz w:val="28"/>
+          <w:szCs w:val="28"/>
+        </w:rPr>
+        <w:t>0</w:t>
+      </w:r>
+      <w:r>
+        <w:rPr>
+          <w:rFonts w:ascii="Arial" w:hAnsi="Arial" w:cs="Arial"/>
+          <w:sz w:val="28"/>
+          <w:szCs w:val="28"/>
+        </w:rPr>
+        <w:t>0.000</w:t>
+      </w:r>
+      <w:r>
+        <w:rPr>
+          <w:rFonts w:ascii="Arial" w:hAnsi="Arial" w:cs="Arial"/>
+          <w:sz w:val="28"/>
+          <w:szCs w:val="28"/>
+        </w:rPr>
+        <w:t>)</w:t>
+      </w:r>
+      <w:r>
+        <w:rPr>
+          <w:rFonts w:ascii="Arial" w:hAnsi="Arial" w:cs="Arial"/>
+          <w:sz w:val="28"/>
+          <w:szCs w:val="28"/>
+        </w:rPr>
+        <w:t xml:space="preserve"> </w:t>
+      </w:r>
+    </w:p>
+    <w:p>
+      <w:pPr>
+        <w:jc w:val="both"/>
+        <w:rPr>
+          <w:rFonts w:ascii="Arial" w:hAnsi="Arial" w:cs="Arial"/>
+          <w:sz w:val="28"/>
+          <w:szCs w:val="28"/>
+        </w:rPr>
+      </w:pPr>
+    </w:p>
+    <w:p>
+      <w:pPr>
+        <w:jc w:val="both"/>
+        <w:rPr>
+          <w:rFonts w:ascii="Arial" w:hAnsi="Arial" w:cs="Arial"/>
+          <w:sz w:val="28"/>
+          <w:szCs w:val="28"/>
+        </w:rPr>
+      </w:pPr>
+      <w:r>
+        <w:rPr>
+          <w:rFonts w:ascii="Arial" w:hAnsi="Arial" w:cs="Arial"/>
+          <w:sz w:val="28"/>
+          <w:szCs w:val="28"/>
+        </w:rPr>
+        <w:t>Por concepto de</w:t>
+      </w:r>
+      <w:r>
+        <w:rPr>
+          <w:rFonts w:ascii="Arial" w:hAnsi="Arial" w:cs="Arial"/>
+          <w:sz w:val="28"/>
+          <w:szCs w:val="28"/>
+        </w:rPr>
+        <w:t>:</w:t>
+      </w:r>
+      <w:r>
+        <w:rPr>
+          <w:rFonts w:ascii="Arial" w:hAnsi="Arial" w:cs="Arial"/>
+          <w:sz w:val="28"/>
+          <w:szCs w:val="28"/>
+        </w:rPr>
+        <w:t xml:space="preserve"> </w:t>
+      </w:r>
+      <w:r>
+        <w:rPr>
+          <w:rFonts w:ascii="Arial" w:hAnsi="Arial" w:cs="Arial"/>
+          <w:sz w:val="28"/>
+          <w:szCs w:val="28"/>
+        </w:rPr>
+        <w:t xml:space="preserve">50% </w:t>
+      </w:r>
+      <w:r>
+        <w:rPr>
+          <w:rFonts w:ascii="Arial" w:hAnsi="Arial" w:cs="Arial"/>
+          <w:sz w:val="28"/>
+          <w:szCs w:val="28"/>
+        </w:rPr>
+        <w:t>Anticipo para inicio del proyecto “Migración Aldebarán a la WEB</w:t>
+      </w:r>
+      <w:r>
+        <w:rPr>
+          <w:rFonts w:ascii="Arial" w:hAnsi="Arial" w:cs="Arial"/>
+          <w:sz w:val="28"/>
+          <w:szCs w:val="28"/>
+        </w:rPr>
+        <w:t>.</w:t>
+      </w:r>
+    </w:p>
+    <w:p>
+      <w:pPr>
+        <w:jc w:val="both"/>
+        <w:rPr>
+          <w:rFonts w:ascii="Arial" w:hAnsi="Arial" w:cs="Arial"/>
+          <w:sz w:val="28"/>
+          <w:szCs w:val="28"/>
+        </w:rPr>
+      </w:pPr>
+    </w:p>
+    <w:p>
+      <w:pPr>
+        <w:jc w:val="both"/>
+        <w:rPr>
+          <w:rFonts w:ascii="Arial" w:hAnsi="Arial" w:cs="Arial"/>
+          <w:sz w:val="28"/>
+          <w:szCs w:val="28"/>
+        </w:rPr>
+      </w:pPr>
+    </w:p>
+    <w:p>
+      <w:pPr>
+        <w:jc w:val="both"/>
+        <w:rPr>
+          <w:rFonts w:ascii="Arial" w:hAnsi="Arial" w:cs="Arial"/>
+          <w:sz w:val="28"/>
+          <w:szCs w:val="28"/>
+        </w:rPr>
+      </w:pPr>
+    </w:p>
+    <w:p>
+      <w:pPr>
+        <w:jc w:val="both"/>
+        <w:rPr>
+          <w:rFonts w:ascii="Arial" w:hAnsi="Arial" w:cs="Arial"/>
+          <w:sz w:val="28"/>
+          <w:szCs w:val="28"/>
+        </w:rPr>
+      </w:pPr>
+      <w:r>
+        <w:rPr>
+          <w:rFonts w:ascii="Arial" w:hAnsi="Arial" w:cs="Arial"/>
+          <w:sz w:val="28"/>
+          <w:szCs w:val="28"/>
+        </w:rPr>
+        <w:t>Atentamente,</w:t>
+      </w:r>
+    </w:p>
+    <w:p>
+      <w:pPr>
+        <w:jc w:val="both"/>
+        <w:rPr>
+          <w:rFonts w:ascii="Arial" w:hAnsi="Arial" w:cs="Arial"/>
+          <w:sz w:val="28"/>
+          <w:szCs w:val="28"/>
+        </w:rPr>
+      </w:pPr>
+    </w:p>
+    <w:p>
+      <w:pPr>
+        <w:jc w:val="both"/>
+        <w:rPr>
+          <w:rFonts w:ascii="Arial" w:hAnsi="Arial" w:cs="Arial"/>
+          <w:sz w:val="28"/>
+          <w:szCs w:val="28"/>
+        </w:rPr>
+      </w:pPr>
+    </w:p>
+    <w:p>
+      <w:pPr>
+        <w:jc w:val="both"/>
+        <w:rPr>
+          <w:rFonts w:ascii="Arial" w:hAnsi="Arial" w:cs="Arial"/>
+          <w:sz w:val="28"/>
+          <w:szCs w:val="28"/>
+        </w:rPr>
+      </w:pPr>
+    </w:p>
+    <w:p>
+      <w:pPr>
+        <w:jc w:val="both"/>
+        <w:rPr>
+          <w:rFonts w:ascii="Arial" w:hAnsi="Arial" w:cs="Arial"/>
+          <w:sz w:val="28"/>
+          <w:szCs w:val="28"/>
+        </w:rPr>
+      </w:pPr>
+    </w:p>
+    <w:p>
+      <w:pPr>
+        <w:jc w:val="both"/>
+        <w:rPr>
+          <w:rFonts w:ascii="Arial" w:hAnsi="Arial" w:cs="Arial"/>
+          <w:sz w:val="28"/>
+          <w:szCs w:val="28"/>
+        </w:rPr>
+      </w:pPr>
+    </w:p>
+    <w:p>
+      <w:pPr>
+        <w:jc w:val="both"/>
+        <w:rPr>
+          <w:rFonts w:ascii="Arial" w:hAnsi="Arial" w:cs="Arial"/>
+          <w:sz w:val="28"/>
+          <w:szCs w:val="28"/>
+        </w:rPr>
+      </w:pPr>
+    </w:p>
+    <w:p>
+      <w:pPr>
+        <w:jc w:val="both"/>
+        <w:rPr>
+          <w:rFonts w:ascii="Arial" w:hAnsi="Arial" w:cs="Arial"/>
+          <w:sz w:val="28"/>
+          <w:szCs w:val="28"/>
+        </w:rPr>
+      </w:pPr>
+      <w:r>
+        <w:rPr>
+          <w:rFonts w:ascii="Arial" w:hAnsi="Arial" w:cs="Arial"/>
+          <w:sz w:val="28"/>
+          <w:szCs w:val="28"/>
+        </w:rPr>
+        <w:t>Javier Linares Garcia</w:t>
+      </w:r>
+    </w:p>
+    <w:p>
+      <w:pPr>
+        <w:jc w:val="both"/>
+        <w:rPr>
+          <w:rFonts w:ascii="Arial" w:hAnsi="Arial" w:cs="Arial"/>
+          <w:sz w:val="28"/>
+          <w:szCs w:val="28"/>
+        </w:rPr>
+      </w:pPr>
+      <w:r>
+        <w:rPr>
+          <w:rFonts w:ascii="Arial" w:hAnsi="Arial" w:cs="Arial"/>
+          <w:sz w:val="28"/>
+          <w:szCs w:val="28"/>
+        </w:rPr>
+        <w:t>C.C</w:t>
+      </w:r>
+      <w:r>
+        <w:rPr>
+          <w:rFonts w:ascii="Arial" w:hAnsi="Arial" w:cs="Arial"/>
+          <w:sz w:val="28"/>
+          <w:szCs w:val="28"/>
+        </w:rPr>
+        <w:t xml:space="preserve">. </w:t>
+      </w:r>
+      <w:r>
+        <w:rPr>
+          <w:rFonts w:ascii="Arial" w:hAnsi="Arial" w:cs="Arial"/>
+          <w:sz w:val="28"/>
+          <w:szCs w:val="28"/>
+        </w:rPr>
+        <w:t>7</w:t>
+      </w:r>
+      <w:r>
+        <w:rPr>
+          <w:rFonts w:ascii="Arial" w:hAnsi="Arial" w:cs="Arial"/>
+          <w:sz w:val="28"/>
+          <w:szCs w:val="28"/>
+        </w:rPr>
+        <w:t>1</w:t>
+      </w:r>
+      <w:r>
+        <w:rPr>
+          <w:rFonts w:ascii="Arial" w:hAnsi="Arial" w:cs="Arial"/>
+          <w:sz w:val="28"/>
+          <w:szCs w:val="28"/>
+        </w:rPr>
+        <w:t>.</w:t>
+      </w:r>
+      <w:r>
+        <w:rPr>
+          <w:rFonts w:ascii="Arial" w:hAnsi="Arial" w:cs="Arial"/>
+          <w:sz w:val="28"/>
+          <w:szCs w:val="28"/>
+        </w:rPr>
+        <w:t>534</w:t>
+      </w:r>
+      <w:r>
+        <w:rPr>
+          <w:rFonts w:ascii="Arial" w:hAnsi="Arial" w:cs="Arial"/>
+          <w:sz w:val="28"/>
+          <w:szCs w:val="28"/>
+        </w:rPr>
+        <w:t>.</w:t>
+      </w:r>
+      <w:r>
+        <w:rPr>
+          <w:rFonts w:ascii="Arial" w:hAnsi="Arial" w:cs="Arial"/>
+          <w:sz w:val="28"/>
+          <w:szCs w:val="28"/>
+        </w:rPr>
+        <w:t>942</w:t>
+      </w:r>
+    </w:p>
+    <w:p>
+      <w:pPr>
+        <w:jc w:val="both"/>
+        <w:rPr>
+          <w:rFonts w:ascii="Arial" w:hAnsi="Arial" w:cs="Arial"/>
+          <w:sz w:val="28"/>
+          <w:szCs w:val="28"/>
+        </w:rPr>
+      </w:pPr>
+      <w:r>
+        <w:rPr>
+          <w:rFonts w:ascii="Arial" w:hAnsi="Arial" w:cs="Arial"/>
+          <w:sz w:val="28"/>
+          <w:szCs w:val="28"/>
+        </w:rPr>
+        <w:t>Carrera</w:t>
+      </w:r>
+      <w:r>
+        <w:rPr>
+          <w:rFonts w:ascii="Arial" w:hAnsi="Arial" w:cs="Arial"/>
+          <w:sz w:val="28"/>
+          <w:szCs w:val="28"/>
+        </w:rPr>
+        <w:t xml:space="preserve"> </w:t>
+      </w:r>
+      <w:r>
+        <w:rPr>
+          <w:rFonts w:ascii="Arial" w:hAnsi="Arial" w:cs="Arial"/>
+          <w:sz w:val="28"/>
+          <w:szCs w:val="28"/>
+        </w:rPr>
+        <w:t>83</w:t>
+      </w:r>
+      <w:r>
+        <w:rPr>
+          <w:rFonts w:ascii="Arial" w:hAnsi="Arial" w:cs="Arial"/>
+          <w:sz w:val="28"/>
+          <w:szCs w:val="28"/>
+        </w:rPr>
+        <w:t xml:space="preserve"> No. </w:t>
+      </w:r>
+      <w:r>
+        <w:rPr>
+          <w:rFonts w:ascii="Arial" w:hAnsi="Arial" w:cs="Arial"/>
+          <w:sz w:val="28"/>
+          <w:szCs w:val="28"/>
+        </w:rPr>
+        <w:t>13</w:t>
+      </w:r>
+      <w:r>
+        <w:rPr>
+          <w:rFonts w:ascii="Arial" w:hAnsi="Arial" w:cs="Arial"/>
+          <w:sz w:val="28"/>
+          <w:szCs w:val="28"/>
+        </w:rPr>
+        <w:t xml:space="preserve"> – </w:t>
+      </w:r>
+      <w:r>
+        <w:rPr>
+          <w:rFonts w:ascii="Arial" w:hAnsi="Arial" w:cs="Arial"/>
+          <w:sz w:val="28"/>
+          <w:szCs w:val="28"/>
+        </w:rPr>
+        <w:t>50</w:t>
+      </w:r>
+      <w:r>
+        <w:rPr>
+          <w:rFonts w:ascii="Arial" w:hAnsi="Arial" w:cs="Arial"/>
+          <w:sz w:val="28"/>
+          <w:szCs w:val="28"/>
+        </w:rPr>
+        <w:t xml:space="preserve">, </w:t>
+      </w:r>
+      <w:r>
+        <w:rPr>
+          <w:rFonts w:ascii="Arial" w:hAnsi="Arial" w:cs="Arial"/>
+          <w:sz w:val="28"/>
+          <w:szCs w:val="28"/>
+        </w:rPr>
+        <w:t>Conjunto Torres de Alsacia Torre 1 Apartamento 704</w:t>
+      </w:r>
+      <w:r>
+        <w:rPr>
+          <w:rFonts w:ascii="Arial" w:hAnsi="Arial" w:cs="Arial"/>
+          <w:sz w:val="28"/>
+          <w:szCs w:val="28"/>
+        </w:rPr>
+        <w:t xml:space="preserve">. </w:t>
+      </w:r>
+      <w:r>
+        <w:rPr>
+          <w:rFonts w:ascii="Arial" w:hAnsi="Arial" w:cs="Arial"/>
+          <w:sz w:val="28"/>
+          <w:szCs w:val="28"/>
+        </w:rPr>
+        <w:t>Bogotá</w:t>
+      </w:r>
+      <w:r>
+        <w:rPr>
+          <w:rFonts w:ascii="Arial" w:hAnsi="Arial" w:cs="Arial"/>
+          <w:sz w:val="28"/>
+          <w:szCs w:val="28"/>
+        </w:rPr>
+        <w:t>, Cundinamarca</w:t>
+      </w:r>
       <w:bookmarkStart w:id="0" w:name="_GoBack"/>
       <w:bookmarkEnd w:id="0"/>
-    </w:p>
-    <w:p>
-      <w:pPr>
-        <w:jc w:val="center"/>
-        <w:rPr>
-          <w:rFonts w:ascii="Arial" w:hAnsi="Arial" w:cs="Arial"/>
-          <w:sz w:val="28"/>
-          <w:szCs w:val="28"/>
-        </w:rPr>
-      </w:pPr>
-      <w:r>
-        <w:rPr>
-          <w:rFonts w:ascii="Arial" w:hAnsi="Arial" w:cs="Arial"/>
-          <w:sz w:val="28"/>
-          <w:szCs w:val="28"/>
-        </w:rPr>
-        <w:t xml:space="preserve">C.C. </w:t>
-      </w:r>
-      <w:r>
-        <w:rPr>
-          <w:rFonts w:ascii="Arial" w:hAnsi="Arial" w:cs="Arial"/>
-          <w:sz w:val="28"/>
-          <w:szCs w:val="28"/>
-        </w:rPr>
-        <w:t>79</w:t>
-      </w:r>
-      <w:r>
-        <w:rPr>
-          <w:rFonts w:ascii="Arial" w:hAnsi="Arial" w:cs="Arial"/>
-          <w:sz w:val="28"/>
-          <w:szCs w:val="28"/>
-        </w:rPr>
-        <w:t>.</w:t>
-      </w:r>
-      <w:r>
-        <w:rPr>
-          <w:rFonts w:ascii="Arial" w:hAnsi="Arial" w:cs="Arial"/>
-          <w:sz w:val="28"/>
-          <w:szCs w:val="28"/>
-        </w:rPr>
-        <w:t>872</w:t>
-      </w:r>
-      <w:r>
-        <w:rPr>
-          <w:rFonts w:ascii="Arial" w:hAnsi="Arial" w:cs="Arial"/>
-          <w:sz w:val="28"/>
-          <w:szCs w:val="28"/>
-        </w:rPr>
-        <w:t>.</w:t>
-      </w:r>
-      <w:r>
-        <w:rPr>
-          <w:rFonts w:ascii="Arial" w:hAnsi="Arial" w:cs="Arial"/>
-          <w:sz w:val="28"/>
-          <w:szCs w:val="28"/>
-        </w:rPr>
-        <w:t xml:space="preserve">389 </w:t>
-      </w:r>
-      <w:r>
-        <w:rPr>
-          <w:rFonts w:ascii="Arial" w:hAnsi="Arial" w:cs="Arial"/>
-          <w:sz w:val="28"/>
-          <w:szCs w:val="28"/>
-        </w:rPr>
-        <w:t xml:space="preserve">de </w:t>
-      </w:r>
-      <w:r>
-        <w:rPr>
-          <w:rFonts w:ascii="Arial" w:hAnsi="Arial" w:cs="Arial"/>
-          <w:sz w:val="28"/>
-          <w:szCs w:val="28"/>
-        </w:rPr>
-        <w:t>Bogotá</w:t>
-      </w:r>
-    </w:p>
-    <w:p>
-      <w:pPr>
-        <w:jc w:val="center"/>
-        <w:rPr>
-          <w:rFonts w:ascii="Arial" w:hAnsi="Arial" w:cs="Arial"/>
-          <w:sz w:val="28"/>
-          <w:szCs w:val="28"/>
-        </w:rPr>
-      </w:pPr>
-    </w:p>
-    <w:p>
-      <w:pPr>
-        <w:jc w:val="center"/>
-        <w:rPr>
-          <w:rFonts w:ascii="Arial" w:hAnsi="Arial" w:cs="Arial"/>
-          <w:sz w:val="28"/>
-          <w:szCs w:val="28"/>
-        </w:rPr>
-      </w:pPr>
-    </w:p>
-    <w:p>
-      <w:pPr>
-        <w:jc w:val="both"/>
-        <w:rPr>
-          <w:rFonts w:ascii="Arial" w:hAnsi="Arial" w:cs="Arial"/>
-          <w:sz w:val="28"/>
-          <w:szCs w:val="28"/>
-        </w:rPr>
-      </w:pPr>
-      <w:r>
-        <w:rPr>
-          <w:rFonts w:ascii="Arial" w:hAnsi="Arial" w:cs="Arial"/>
-          <w:sz w:val="28"/>
-          <w:szCs w:val="28"/>
-        </w:rPr>
-        <w:t>La suma de:</w:t>
-      </w:r>
-      <w:r>
-        <w:rPr>
-          <w:rFonts w:ascii="Arial" w:hAnsi="Arial" w:cs="Arial"/>
-          <w:sz w:val="28"/>
-          <w:szCs w:val="28"/>
-        </w:rPr>
-        <w:t xml:space="preserve"> </w:t>
-      </w:r>
-      <w:r>
-        <w:rPr>
-          <w:rFonts w:ascii="Arial" w:hAnsi="Arial" w:cs="Arial"/>
-          <w:sz w:val="28"/>
-          <w:szCs w:val="28"/>
-        </w:rPr>
-        <w:t xml:space="preserve">CATORCE </w:t>
-      </w:r>
-      <w:r>
-        <w:rPr>
-          <w:rFonts w:ascii="Arial" w:hAnsi="Arial" w:cs="Arial"/>
-          <w:sz w:val="28"/>
-          <w:szCs w:val="28"/>
-        </w:rPr>
-        <w:t xml:space="preserve">MILLONES DE </w:t>
-      </w:r>
-      <w:r>
-        <w:rPr>
-          <w:rFonts w:ascii="Arial" w:hAnsi="Arial" w:cs="Arial"/>
-          <w:sz w:val="28"/>
-          <w:szCs w:val="28"/>
-        </w:rPr>
-        <w:t>PESOS</w:t>
-      </w:r>
-      <w:r>
-        <w:rPr>
-          <w:rFonts w:ascii="Arial" w:hAnsi="Arial" w:cs="Arial"/>
-          <w:sz w:val="28"/>
-          <w:szCs w:val="28"/>
-        </w:rPr>
-        <w:t xml:space="preserve"> </w:t>
-      </w:r>
-      <w:r>
-        <w:rPr>
-          <w:rFonts w:ascii="Arial" w:hAnsi="Arial" w:cs="Arial"/>
-          <w:sz w:val="28"/>
-          <w:szCs w:val="28"/>
-        </w:rPr>
-        <w:t>(</w:t>
-      </w:r>
-      <w:r>
-        <w:rPr>
-          <w:rFonts w:ascii="Arial" w:hAnsi="Arial" w:cs="Arial"/>
-          <w:sz w:val="28"/>
-          <w:szCs w:val="28"/>
-        </w:rPr>
-        <w:t>$</w:t>
-      </w:r>
-      <w:r>
-        <w:rPr>
-          <w:rFonts w:ascii="Arial" w:hAnsi="Arial" w:cs="Arial"/>
-          <w:sz w:val="28"/>
-          <w:szCs w:val="28"/>
-        </w:rPr>
-        <w:t>14</w:t>
-      </w:r>
-      <w:r>
-        <w:rPr>
-          <w:rFonts w:ascii="Arial" w:hAnsi="Arial" w:cs="Arial"/>
-          <w:sz w:val="28"/>
-          <w:szCs w:val="28"/>
-        </w:rPr>
-        <w:t>.</w:t>
-      </w:r>
-      <w:r>
-        <w:rPr>
-          <w:rFonts w:ascii="Arial" w:hAnsi="Arial" w:cs="Arial"/>
-          <w:sz w:val="28"/>
-          <w:szCs w:val="28"/>
-        </w:rPr>
-        <w:t>0</w:t>
-      </w:r>
-      <w:r>
-        <w:rPr>
-          <w:rFonts w:ascii="Arial" w:hAnsi="Arial" w:cs="Arial"/>
-          <w:sz w:val="28"/>
-          <w:szCs w:val="28"/>
-        </w:rPr>
-        <w:t>0</w:t>
-      </w:r>
-      <w:r>
-        <w:rPr>
-          <w:rFonts w:ascii="Arial" w:hAnsi="Arial" w:cs="Arial"/>
-          <w:sz w:val="28"/>
-          <w:szCs w:val="28"/>
-        </w:rPr>
-        <w:t>0.000</w:t>
-      </w:r>
-      <w:r>
-        <w:rPr>
-          <w:rFonts w:ascii="Arial" w:hAnsi="Arial" w:cs="Arial"/>
-          <w:sz w:val="28"/>
-          <w:szCs w:val="28"/>
-        </w:rPr>
-        <w:t>)</w:t>
-      </w:r>
-      <w:r>
-        <w:rPr>
-          <w:rFonts w:ascii="Arial" w:hAnsi="Arial" w:cs="Arial"/>
-          <w:sz w:val="28"/>
-          <w:szCs w:val="28"/>
-        </w:rPr>
-        <w:t xml:space="preserve"> </w:t>
-      </w:r>
-    </w:p>
-    <w:p>
-      <w:pPr>
-        <w:jc w:val="both"/>
-        <w:rPr>
-          <w:rFonts w:ascii="Arial" w:hAnsi="Arial" w:cs="Arial"/>
-          <w:sz w:val="28"/>
-          <w:szCs w:val="28"/>
-        </w:rPr>
-      </w:pPr>
-    </w:p>
-    <w:p>
-      <w:pPr>
-        <w:jc w:val="both"/>
-        <w:rPr>
-          <w:rFonts w:ascii="Arial" w:hAnsi="Arial" w:cs="Arial"/>
-          <w:sz w:val="28"/>
-          <w:szCs w:val="28"/>
-        </w:rPr>
-      </w:pPr>
-      <w:r>
-        <w:rPr>
-          <w:rFonts w:ascii="Arial" w:hAnsi="Arial" w:cs="Arial"/>
-          <w:sz w:val="28"/>
-          <w:szCs w:val="28"/>
-        </w:rPr>
-        <w:t>Por concepto de</w:t>
-      </w:r>
-      <w:r>
-        <w:rPr>
-          <w:rFonts w:ascii="Arial" w:hAnsi="Arial" w:cs="Arial"/>
-          <w:sz w:val="28"/>
-          <w:szCs w:val="28"/>
-        </w:rPr>
-        <w:t>:</w:t>
-      </w:r>
-      <w:r>
-        <w:rPr>
-          <w:rFonts w:ascii="Arial" w:hAnsi="Arial" w:cs="Arial"/>
-          <w:sz w:val="28"/>
-          <w:szCs w:val="28"/>
-        </w:rPr>
-        <w:t xml:space="preserve"> </w:t>
-      </w:r>
-      <w:r>
-        <w:rPr>
-          <w:rFonts w:ascii="Arial" w:hAnsi="Arial" w:cs="Arial"/>
-          <w:sz w:val="28"/>
-          <w:szCs w:val="28"/>
-        </w:rPr>
-        <w:t xml:space="preserve">50% </w:t>
-      </w:r>
-      <w:r>
-        <w:rPr>
-          <w:rFonts w:ascii="Arial" w:hAnsi="Arial" w:cs="Arial"/>
-          <w:sz w:val="28"/>
-          <w:szCs w:val="28"/>
-        </w:rPr>
-        <w:t>Anticipo para inicio del proyecto “Migración Aldebarán a la WEB</w:t>
-      </w:r>
-      <w:r>
-        <w:rPr>
-          <w:rFonts w:ascii="Arial" w:hAnsi="Arial" w:cs="Arial"/>
-          <w:sz w:val="28"/>
-          <w:szCs w:val="28"/>
-        </w:rPr>
-        <w:t>.</w:t>
-      </w:r>
-    </w:p>
-    <w:p>
-      <w:pPr>
-        <w:jc w:val="both"/>
-        <w:rPr>
-          <w:rFonts w:ascii="Arial" w:hAnsi="Arial" w:cs="Arial"/>
-          <w:sz w:val="28"/>
-          <w:szCs w:val="28"/>
-        </w:rPr>
-      </w:pPr>
-    </w:p>
-    <w:p>
-      <w:pPr>
-        <w:jc w:val="both"/>
-        <w:rPr>
-          <w:rFonts w:ascii="Arial" w:hAnsi="Arial" w:cs="Arial"/>
-          <w:sz w:val="28"/>
-          <w:szCs w:val="28"/>
-        </w:rPr>
-      </w:pPr>
-    </w:p>
-    <w:p>
-      <w:pPr>
-        <w:jc w:val="both"/>
-        <w:rPr>
-          <w:rFonts w:ascii="Arial" w:hAnsi="Arial" w:cs="Arial"/>
-          <w:sz w:val="28"/>
-          <w:szCs w:val="28"/>
-        </w:rPr>
-      </w:pPr>
-    </w:p>
-    <w:p>
-      <w:pPr>
-        <w:jc w:val="both"/>
-        <w:rPr>
-          <w:rFonts w:ascii="Arial" w:hAnsi="Arial" w:cs="Arial"/>
-          <w:sz w:val="28"/>
-          <w:szCs w:val="28"/>
-        </w:rPr>
-      </w:pPr>
-      <w:r>
-        <w:rPr>
-          <w:rFonts w:ascii="Arial" w:hAnsi="Arial" w:cs="Arial"/>
-          <w:sz w:val="28"/>
-          <w:szCs w:val="28"/>
-        </w:rPr>
-        <w:t>Atentamente,</w:t>
-      </w:r>
-    </w:p>
-    <w:p>
-      <w:pPr>
-        <w:jc w:val="both"/>
-        <w:rPr>
-          <w:rFonts w:ascii="Arial" w:hAnsi="Arial" w:cs="Arial"/>
-          <w:sz w:val="28"/>
-          <w:szCs w:val="28"/>
-        </w:rPr>
-      </w:pPr>
-    </w:p>
-    <w:p>
-      <w:pPr>
-        <w:jc w:val="both"/>
-        <w:rPr>
-          <w:rFonts w:ascii="Arial" w:hAnsi="Arial" w:cs="Arial"/>
-          <w:sz w:val="28"/>
-          <w:szCs w:val="28"/>
-        </w:rPr>
-      </w:pPr>
-    </w:p>
-    <w:p>
-      <w:pPr>
-        <w:jc w:val="both"/>
-        <w:rPr>
-          <w:rFonts w:ascii="Arial" w:hAnsi="Arial" w:cs="Arial"/>
-          <w:sz w:val="28"/>
-          <w:szCs w:val="28"/>
-        </w:rPr>
-      </w:pPr>
-    </w:p>
-    <w:p>
-      <w:pPr>
-        <w:jc w:val="both"/>
-        <w:rPr>
-          <w:rFonts w:ascii="Arial" w:hAnsi="Arial" w:cs="Arial"/>
-          <w:sz w:val="28"/>
-          <w:szCs w:val="28"/>
-        </w:rPr>
-      </w:pPr>
-    </w:p>
-    <w:p>
-      <w:pPr>
-        <w:jc w:val="both"/>
-        <w:rPr>
-          <w:rFonts w:ascii="Arial" w:hAnsi="Arial" w:cs="Arial"/>
-          <w:sz w:val="28"/>
-          <w:szCs w:val="28"/>
-        </w:rPr>
-      </w:pPr>
-    </w:p>
-    <w:p>
-      <w:pPr>
-        <w:jc w:val="both"/>
-        <w:rPr>
-          <w:rFonts w:ascii="Arial" w:hAnsi="Arial" w:cs="Arial"/>
-          <w:sz w:val="28"/>
-          <w:szCs w:val="28"/>
-        </w:rPr>
-      </w:pPr>
-    </w:p>
-    <w:p>
-      <w:pPr>
-        <w:jc w:val="both"/>
-        <w:rPr>
-          <w:rFonts w:ascii="Arial" w:hAnsi="Arial" w:cs="Arial"/>
-          <w:sz w:val="28"/>
-          <w:szCs w:val="28"/>
-        </w:rPr>
-      </w:pPr>
-      <w:r>
-        <w:rPr>
-          <w:rFonts w:ascii="Arial" w:hAnsi="Arial" w:cs="Arial"/>
-          <w:sz w:val="28"/>
-          <w:szCs w:val="28"/>
-        </w:rPr>
-        <w:t>Javier Linares Garcia</w:t>
-      </w:r>
-    </w:p>
-    <w:p>
-      <w:pPr>
-        <w:jc w:val="both"/>
-        <w:rPr>
-          <w:rFonts w:ascii="Arial" w:hAnsi="Arial" w:cs="Arial"/>
-          <w:sz w:val="28"/>
-          <w:szCs w:val="28"/>
-        </w:rPr>
-      </w:pPr>
-      <w:r>
-        <w:rPr>
-          <w:rFonts w:ascii="Arial" w:hAnsi="Arial" w:cs="Arial"/>
-          <w:sz w:val="28"/>
-          <w:szCs w:val="28"/>
-        </w:rPr>
-        <w:t>C.C</w:t>
-      </w:r>
-      <w:r>
-        <w:rPr>
-          <w:rFonts w:ascii="Arial" w:hAnsi="Arial" w:cs="Arial"/>
-          <w:sz w:val="28"/>
-          <w:szCs w:val="28"/>
-        </w:rPr>
-        <w:t xml:space="preserve">. </w:t>
-      </w:r>
-      <w:r>
-        <w:rPr>
-          <w:rFonts w:ascii="Arial" w:hAnsi="Arial" w:cs="Arial"/>
-          <w:sz w:val="28"/>
-          <w:szCs w:val="28"/>
-        </w:rPr>
-        <w:t>79</w:t>
-      </w:r>
-      <w:r>
-        <w:rPr>
-          <w:rFonts w:ascii="Arial" w:hAnsi="Arial" w:cs="Arial"/>
-          <w:sz w:val="28"/>
-          <w:szCs w:val="28"/>
-        </w:rPr>
-        <w:t>.</w:t>
-      </w:r>
-      <w:r>
-        <w:rPr>
-          <w:rFonts w:ascii="Arial" w:hAnsi="Arial" w:cs="Arial"/>
-          <w:sz w:val="28"/>
-          <w:szCs w:val="28"/>
-        </w:rPr>
-        <w:t>872</w:t>
-      </w:r>
-      <w:r>
-        <w:rPr>
-          <w:rFonts w:ascii="Arial" w:hAnsi="Arial" w:cs="Arial"/>
-          <w:sz w:val="28"/>
-          <w:szCs w:val="28"/>
-        </w:rPr>
-        <w:t>.</w:t>
-      </w:r>
-      <w:r>
-        <w:rPr>
-          <w:rFonts w:ascii="Arial" w:hAnsi="Arial" w:cs="Arial"/>
-          <w:sz w:val="28"/>
-          <w:szCs w:val="28"/>
-        </w:rPr>
-        <w:t>389</w:t>
-      </w:r>
-    </w:p>
-    <w:p>
-      <w:pPr>
-        <w:jc w:val="both"/>
-        <w:rPr>
-          <w:rFonts w:ascii="Arial" w:hAnsi="Arial" w:cs="Arial"/>
-          <w:sz w:val="28"/>
-          <w:szCs w:val="28"/>
-        </w:rPr>
-      </w:pPr>
-      <w:r>
-        <w:rPr>
-          <w:rFonts w:ascii="Arial" w:hAnsi="Arial" w:cs="Arial"/>
-          <w:sz w:val="28"/>
-          <w:szCs w:val="28"/>
-        </w:rPr>
-        <w:t>Calle 4ª No. 29 – 25, Casa 16</w:t>
-      </w:r>
-      <w:r>
-        <w:rPr>
-          <w:rFonts w:ascii="Arial" w:hAnsi="Arial" w:cs="Arial"/>
-          <w:sz w:val="28"/>
-          <w:szCs w:val="28"/>
-        </w:rPr>
-        <w:t xml:space="preserve">. </w:t>
-      </w:r>
-      <w:r>
-        <w:rPr>
-          <w:rFonts w:ascii="Arial" w:hAnsi="Arial" w:cs="Arial"/>
-          <w:sz w:val="28"/>
-          <w:szCs w:val="28"/>
-        </w:rPr>
-        <w:t>Zipaquirá, Cundinamarca</w:t>
-      </w:r>
     </w:p>
     <w:p>
       <w:pPr>

</xml_diff>